<commit_message>
Partially done with the last question
</commit_message>
<xml_diff>
--- a/homework/hw1/HW_1_readings.docx
+++ b/homework/hw1/HW_1_readings.docx
@@ -1663,8 +1663,6 @@
         </w:rPr>
         <w:t xml:space="preserve">  There is something inheritly artistic about the xkcd; it is creative and visually attractive.  The same information could be presented in a grouped bar chart, as in figure 2.  While that would convey the same information it is not artistic and it would not engage the user to the degree that the Congress visualization does.</w:t>
       </w:r>
-      <w:bookmarkStart w:id="0" w:name="_GoBack"/>
-      <w:bookmarkEnd w:id="0"/>
     </w:p>
     <w:p>
       <w:pPr>
@@ -1692,6 +1690,192 @@
         </w:rPr>
         <w:t>Ask yourself what the designer is trying to convey and think of three to four possible tasks this visualization should help you with. Does the visualization achieve any of your tasks? (To view an example, see Albert Cairo, pages 26-28.)</w:t>
       </w:r>
+    </w:p>
+    <w:p>
+      <w:pPr>
+        <w:spacing w:before="100" w:beforeAutospacing="1" w:after="100" w:afterAutospacing="1"/>
+        <w:ind w:left="720"/>
+        <w:textAlignment w:val="baseline"/>
+        <w:rPr>
+          <w:rFonts w:asciiTheme="majorHAnsi" w:eastAsia="Times New Roman" w:hAnsiTheme="majorHAnsi" w:cs="Times New Roman"/>
+          <w:color w:val="000000"/>
+          <w:sz w:val="22"/>
+          <w:szCs w:val="22"/>
+        </w:rPr>
+      </w:pPr>
+      <w:r>
+        <w:rPr>
+          <w:rFonts w:asciiTheme="majorHAnsi" w:eastAsia="Times New Roman" w:hAnsiTheme="majorHAnsi" w:cs="Times New Roman"/>
+          <w:color w:val="000000"/>
+          <w:sz w:val="22"/>
+          <w:szCs w:val="22"/>
+        </w:rPr>
+        <w:t>The author is mainly trying to convey how the United States Congress has</w:t>
+      </w:r>
+      <w:r>
+        <w:rPr>
+          <w:rFonts w:asciiTheme="majorHAnsi" w:eastAsia="Times New Roman" w:hAnsiTheme="majorHAnsi" w:cs="Times New Roman"/>
+          <w:color w:val="000000"/>
+          <w:sz w:val="22"/>
+          <w:szCs w:val="22"/>
+        </w:rPr>
+        <w:t xml:space="preserve"> shifted in terms of ideology since its inception in 1788.  </w:t>
+      </w:r>
+      <w:r>
+        <w:rPr>
+          <w:rFonts w:asciiTheme="majorHAnsi" w:eastAsia="Times New Roman" w:hAnsiTheme="majorHAnsi" w:cs="Times New Roman"/>
+          <w:color w:val="000000"/>
+          <w:sz w:val="22"/>
+          <w:szCs w:val="22"/>
+        </w:rPr>
+        <w:t>Alberto Cairo lists four tasks a visualization should answer:</w:t>
+      </w:r>
+    </w:p>
+    <w:p>
+      <w:pPr>
+        <w:pStyle w:val="ListParagraph"/>
+        <w:numPr>
+          <w:ilvl w:val="0"/>
+          <w:numId w:val="9"/>
+        </w:numPr>
+        <w:spacing w:before="100" w:beforeAutospacing="1" w:after="100" w:afterAutospacing="1"/>
+        <w:textAlignment w:val="baseline"/>
+        <w:rPr>
+          <w:rFonts w:asciiTheme="majorHAnsi" w:eastAsia="Times New Roman" w:hAnsiTheme="majorHAnsi" w:cs="Times New Roman"/>
+          <w:color w:val="000000"/>
+          <w:sz w:val="22"/>
+          <w:szCs w:val="22"/>
+        </w:rPr>
+      </w:pPr>
+      <w:r>
+        <w:rPr>
+          <w:rFonts w:asciiTheme="majorHAnsi" w:eastAsia="Times New Roman" w:hAnsiTheme="majorHAnsi" w:cs="Times New Roman"/>
+          <w:b/>
+          <w:color w:val="000000"/>
+          <w:sz w:val="22"/>
+          <w:szCs w:val="22"/>
+        </w:rPr>
+        <w:t xml:space="preserve">Present:  </w:t>
+      </w:r>
+      <w:r>
+        <w:rPr>
+          <w:rFonts w:asciiTheme="majorHAnsi" w:eastAsia="Times New Roman" w:hAnsiTheme="majorHAnsi" w:cs="Times New Roman"/>
+          <w:color w:val="000000"/>
+          <w:sz w:val="22"/>
+          <w:szCs w:val="22"/>
+        </w:rPr>
+        <w:t>The Congress visualization presents a plethora of different variables.  The main variables are the shifting ideologies from 1788 to the present.  The author also shows the Presidential terms and presents historical facts to give the user context as they view the graphic through time.</w:t>
+      </w:r>
+    </w:p>
+    <w:p>
+      <w:pPr>
+        <w:pStyle w:val="ListParagraph"/>
+        <w:numPr>
+          <w:ilvl w:val="0"/>
+          <w:numId w:val="9"/>
+        </w:numPr>
+        <w:spacing w:before="100" w:beforeAutospacing="1" w:after="100" w:afterAutospacing="1"/>
+        <w:textAlignment w:val="baseline"/>
+        <w:rPr>
+          <w:rFonts w:asciiTheme="majorHAnsi" w:eastAsia="Times New Roman" w:hAnsiTheme="majorHAnsi" w:cs="Times New Roman"/>
+          <w:color w:val="000000"/>
+          <w:sz w:val="22"/>
+          <w:szCs w:val="22"/>
+        </w:rPr>
+      </w:pPr>
+      <w:r>
+        <w:rPr>
+          <w:rFonts w:asciiTheme="majorHAnsi" w:eastAsia="Times New Roman" w:hAnsiTheme="majorHAnsi" w:cs="Times New Roman"/>
+          <w:b/>
+          <w:color w:val="000000"/>
+          <w:sz w:val="22"/>
+          <w:szCs w:val="22"/>
+        </w:rPr>
+        <w:t xml:space="preserve">Compare: </w:t>
+      </w:r>
+      <w:r>
+        <w:rPr>
+          <w:rFonts w:asciiTheme="majorHAnsi" w:eastAsia="Times New Roman" w:hAnsiTheme="majorHAnsi" w:cs="Times New Roman"/>
+          <w:color w:val="000000"/>
+          <w:sz w:val="22"/>
+          <w:szCs w:val="22"/>
+        </w:rPr>
+        <w:t xml:space="preserve">This visualization provides several comparisons.  The first is the comparison between ideologies (right vs. left), but there is also the comparison of how the ideologies have changed through the years.  </w:t>
+      </w:r>
+    </w:p>
+    <w:p>
+      <w:pPr>
+        <w:pStyle w:val="ListParagraph"/>
+        <w:numPr>
+          <w:ilvl w:val="0"/>
+          <w:numId w:val="9"/>
+        </w:numPr>
+        <w:spacing w:before="100" w:beforeAutospacing="1" w:after="100" w:afterAutospacing="1"/>
+        <w:textAlignment w:val="baseline"/>
+        <w:rPr>
+          <w:rFonts w:asciiTheme="majorHAnsi" w:eastAsia="Times New Roman" w:hAnsiTheme="majorHAnsi" w:cs="Times New Roman"/>
+          <w:color w:val="000000"/>
+          <w:sz w:val="22"/>
+          <w:szCs w:val="22"/>
+        </w:rPr>
+      </w:pPr>
+      <w:r>
+        <w:rPr>
+          <w:rFonts w:asciiTheme="majorHAnsi" w:eastAsia="Times New Roman" w:hAnsiTheme="majorHAnsi" w:cs="Times New Roman"/>
+          <w:b/>
+          <w:color w:val="000000"/>
+          <w:sz w:val="22"/>
+          <w:szCs w:val="22"/>
+        </w:rPr>
+        <w:t>Organize</w:t>
+      </w:r>
+    </w:p>
+    <w:p>
+      <w:pPr>
+        <w:pStyle w:val="ListParagraph"/>
+        <w:numPr>
+          <w:ilvl w:val="0"/>
+          <w:numId w:val="9"/>
+        </w:numPr>
+        <w:spacing w:before="100" w:beforeAutospacing="1" w:after="100" w:afterAutospacing="1"/>
+        <w:textAlignment w:val="baseline"/>
+        <w:rPr>
+          <w:rFonts w:asciiTheme="majorHAnsi" w:eastAsia="Times New Roman" w:hAnsiTheme="majorHAnsi" w:cs="Times New Roman"/>
+          <w:color w:val="000000"/>
+          <w:sz w:val="22"/>
+          <w:szCs w:val="22"/>
+        </w:rPr>
+      </w:pPr>
+      <w:r>
+        <w:rPr>
+          <w:rFonts w:asciiTheme="majorHAnsi" w:eastAsia="Times New Roman" w:hAnsiTheme="majorHAnsi" w:cs="Times New Roman"/>
+          <w:b/>
+          <w:color w:val="000000"/>
+          <w:sz w:val="22"/>
+          <w:szCs w:val="22"/>
+        </w:rPr>
+        <w:t xml:space="preserve">Correlate: </w:t>
+      </w:r>
+      <w:r>
+        <w:rPr>
+          <w:rFonts w:asciiTheme="majorHAnsi" w:eastAsia="Times New Roman" w:hAnsiTheme="majorHAnsi" w:cs="Times New Roman"/>
+          <w:color w:val="000000"/>
+          <w:sz w:val="22"/>
+          <w:szCs w:val="22"/>
+        </w:rPr>
+        <w:t>The correlation of this visualization is an interesting question.  The graphic represents the number of members in the House and the Senate.  Thus when Congress was small in its early years the visualization has less width.  As population grows and the House and Senate include additional representatives the visualization gets wider.</w:t>
+      </w:r>
+      <w:r>
+        <w:rPr>
+          <w:rFonts w:asciiTheme="majorHAnsi" w:eastAsia="Times New Roman" w:hAnsiTheme="majorHAnsi" w:cs="Times New Roman"/>
+          <w:color w:val="000000"/>
+          <w:sz w:val="22"/>
+          <w:szCs w:val="22"/>
+        </w:rPr>
+        <w:t xml:space="preserve">  If the authors main goal was to show the overall ideology of Congress factoring in the different sizes so that the graphic was the same width at the top and bottom may have provided additional context.</w:t>
+      </w:r>
+      <w:bookmarkStart w:id="0" w:name="_GoBack"/>
+      <w:bookmarkEnd w:id="0"/>
     </w:p>
     <w:p>
       <w:pPr>
@@ -2706,6 +2890,92 @@
       </w:pPr>
     </w:lvl>
   </w:abstractNum>
+  <w:abstractNum w:abstractNumId="8">
+    <w:nsid w:val="6C4C67DA"/>
+    <w:multiLevelType w:val="hybridMultilevel"/>
+    <w:tmpl w:val="E660A238"/>
+    <w:lvl w:ilvl="0" w:tplc="0409000F">
+      <w:start w:val="1"/>
+      <w:numFmt w:val="decimal"/>
+      <w:lvlText w:val="%1."/>
+      <w:lvlJc w:val="left"/>
+      <w:pPr>
+        <w:ind w:left="1080" w:hanging="360"/>
+      </w:pPr>
+    </w:lvl>
+    <w:lvl w:ilvl="1" w:tplc="04090019" w:tentative="1">
+      <w:start w:val="1"/>
+      <w:numFmt w:val="lowerLetter"/>
+      <w:lvlText w:val="%2."/>
+      <w:lvlJc w:val="left"/>
+      <w:pPr>
+        <w:ind w:left="1800" w:hanging="360"/>
+      </w:pPr>
+    </w:lvl>
+    <w:lvl w:ilvl="2" w:tplc="0409001B" w:tentative="1">
+      <w:start w:val="1"/>
+      <w:numFmt w:val="lowerRoman"/>
+      <w:lvlText w:val="%3."/>
+      <w:lvlJc w:val="right"/>
+      <w:pPr>
+        <w:ind w:left="2520" w:hanging="180"/>
+      </w:pPr>
+    </w:lvl>
+    <w:lvl w:ilvl="3" w:tplc="0409000F" w:tentative="1">
+      <w:start w:val="1"/>
+      <w:numFmt w:val="decimal"/>
+      <w:lvlText w:val="%4."/>
+      <w:lvlJc w:val="left"/>
+      <w:pPr>
+        <w:ind w:left="3240" w:hanging="360"/>
+      </w:pPr>
+    </w:lvl>
+    <w:lvl w:ilvl="4" w:tplc="04090019" w:tentative="1">
+      <w:start w:val="1"/>
+      <w:numFmt w:val="lowerLetter"/>
+      <w:lvlText w:val="%5."/>
+      <w:lvlJc w:val="left"/>
+      <w:pPr>
+        <w:ind w:left="3960" w:hanging="360"/>
+      </w:pPr>
+    </w:lvl>
+    <w:lvl w:ilvl="5" w:tplc="0409001B" w:tentative="1">
+      <w:start w:val="1"/>
+      <w:numFmt w:val="lowerRoman"/>
+      <w:lvlText w:val="%6."/>
+      <w:lvlJc w:val="right"/>
+      <w:pPr>
+        <w:ind w:left="4680" w:hanging="180"/>
+      </w:pPr>
+    </w:lvl>
+    <w:lvl w:ilvl="6" w:tplc="0409000F" w:tentative="1">
+      <w:start w:val="1"/>
+      <w:numFmt w:val="decimal"/>
+      <w:lvlText w:val="%7."/>
+      <w:lvlJc w:val="left"/>
+      <w:pPr>
+        <w:ind w:left="5400" w:hanging="360"/>
+      </w:pPr>
+    </w:lvl>
+    <w:lvl w:ilvl="7" w:tplc="04090019" w:tentative="1">
+      <w:start w:val="1"/>
+      <w:numFmt w:val="lowerLetter"/>
+      <w:lvlText w:val="%8."/>
+      <w:lvlJc w:val="left"/>
+      <w:pPr>
+        <w:ind w:left="6120" w:hanging="360"/>
+      </w:pPr>
+    </w:lvl>
+    <w:lvl w:ilvl="8" w:tplc="0409001B" w:tentative="1">
+      <w:start w:val="1"/>
+      <w:numFmt w:val="lowerRoman"/>
+      <w:lvlText w:val="%9."/>
+      <w:lvlJc w:val="right"/>
+      <w:pPr>
+        <w:ind w:left="6840" w:hanging="180"/>
+      </w:pPr>
+    </w:lvl>
+  </w:abstractNum>
   <w:num w:numId="1">
     <w:abstractNumId w:val="6"/>
   </w:num>
@@ -2757,6 +3027,9 @@
   </w:num>
   <w:num w:numId="8">
     <w:abstractNumId w:val="5"/>
+  </w:num>
+  <w:num w:numId="9">
+    <w:abstractNumId w:val="8"/>
   </w:num>
 </w:numbering>
 </file>
@@ -3980,11 +4253,11 @@
           <c:showBubbleSize val="0"/>
         </c:dLbls>
         <c:gapWidth val="150"/>
-        <c:axId val="175320064"/>
-        <c:axId val="174924928"/>
+        <c:axId val="162389376"/>
+        <c:axId val="174781184"/>
       </c:barChart>
       <c:catAx>
-        <c:axId val="175320064"/>
+        <c:axId val="162389376"/>
         <c:scaling>
           <c:orientation val="minMax"/>
         </c:scaling>
@@ -3994,7 +4267,7 @@
         <c:majorTickMark val="out"/>
         <c:minorTickMark val="none"/>
         <c:tickLblPos val="nextTo"/>
-        <c:crossAx val="174924928"/>
+        <c:crossAx val="174781184"/>
         <c:crosses val="autoZero"/>
         <c:auto val="1"/>
         <c:lblAlgn val="ctr"/>
@@ -4002,7 +4275,7 @@
         <c:noMultiLvlLbl val="0"/>
       </c:catAx>
       <c:valAx>
-        <c:axId val="174924928"/>
+        <c:axId val="174781184"/>
         <c:scaling>
           <c:orientation val="minMax"/>
         </c:scaling>
@@ -4013,7 +4286,7 @@
         <c:majorTickMark val="out"/>
         <c:minorTickMark val="none"/>
         <c:tickLblPos val="nextTo"/>
-        <c:crossAx val="175320064"/>
+        <c:crossAx val="162389376"/>
         <c:crosses val="autoZero"/>
         <c:crossBetween val="between"/>
       </c:valAx>
@@ -4357,7 +4630,7 @@
 </file>
 
 <file path=customXml/itemProps1.xml><?xml version="1.0" encoding="utf-8"?>
-<ds:datastoreItem xmlns:ds="http://schemas.openxmlformats.org/officeDocument/2006/customXml" ds:itemID="{CFF952DF-8BF8-4F53-881B-F72487FD5F7E}">
+<ds:datastoreItem xmlns:ds="http://schemas.openxmlformats.org/officeDocument/2006/customXml" ds:itemID="{67BD70DB-5C06-41AB-B33C-9064A20B9DC5}">
   <ds:schemaRefs>
     <ds:schemaRef ds:uri="http://schemas.openxmlformats.org/officeDocument/2006/bibliography"/>
   </ds:schemaRefs>

</xml_diff>

<commit_message>
Cleaned up documents - minor fixes
</commit_message>
<xml_diff>
--- a/homework/hw1/HW_1_readings.docx
+++ b/homework/hw1/HW_1_readings.docx
@@ -1,6 +1,6 @@
 
 <file path=word/document.xml><?xml version="1.0" encoding="utf-8"?>
-<w:document xmlns:wpc="http://schemas.microsoft.com/office/word/2010/wordprocessingCanvas" xmlns:mc="http://schemas.openxmlformats.org/markup-compatibility/2006" xmlns:o="urn:schemas-microsoft-com:office:office" xmlns:r="http://schemas.openxmlformats.org/officeDocument/2006/relationships" xmlns:m="http://schemas.openxmlformats.org/officeDocument/2006/math" xmlns:v="urn:schemas-microsoft-com:vml" xmlns:wp14="http://schemas.microsoft.com/office/word/2010/wordprocessingDrawing" xmlns:wp="http://schemas.openxmlformats.org/drawingml/2006/wordprocessingDrawing" xmlns:w10="urn:schemas-microsoft-com:office:word" xmlns:w="http://schemas.openxmlformats.org/wordprocessingml/2006/main" xmlns:w14="http://schemas.microsoft.com/office/word/2010/wordml" xmlns:wpg="http://schemas.microsoft.com/office/word/2010/wordprocessingGroup" xmlns:wpi="http://schemas.microsoft.com/office/word/2010/wordprocessingInk" xmlns:wne="http://schemas.microsoft.com/office/word/2006/wordml" xmlns:wps="http://schemas.microsoft.com/office/word/2010/wordprocessingShape" mc:Ignorable="w14 wp14">
+<w:document xmlns:wpc="http://schemas.microsoft.com/office/word/2010/wordprocessingCanvas" xmlns:mo="http://schemas.microsoft.com/office/mac/office/2008/main" xmlns:mc="http://schemas.openxmlformats.org/markup-compatibility/2006" xmlns:mv="urn:schemas-microsoft-com:mac:vml" xmlns:o="urn:schemas-microsoft-com:office:office" xmlns:r="http://schemas.openxmlformats.org/officeDocument/2006/relationships" xmlns:m="http://schemas.openxmlformats.org/officeDocument/2006/math" xmlns:v="urn:schemas-microsoft-com:vml" xmlns:wp14="http://schemas.microsoft.com/office/word/2010/wordprocessingDrawing" xmlns:wp="http://schemas.openxmlformats.org/drawingml/2006/wordprocessingDrawing" xmlns:w10="urn:schemas-microsoft-com:office:word" xmlns:w="http://schemas.openxmlformats.org/wordprocessingml/2006/main" xmlns:w14="http://schemas.microsoft.com/office/word/2010/wordml" xmlns:wpg="http://schemas.microsoft.com/office/word/2010/wordprocessingGroup" xmlns:wpi="http://schemas.microsoft.com/office/word/2010/wordprocessingInk" xmlns:wne="http://schemas.microsoft.com/office/word/2006/wordml" xmlns:wps="http://schemas.microsoft.com/office/word/2010/wordprocessingShape" mc:Ignorable="w14 wp14">
   <w:body>
     <w:p>
       <w:pPr>
@@ -47,18 +47,61 @@
           <w:sz w:val="22"/>
           <w:szCs w:val="22"/>
         </w:rPr>
-        <w:t>Find a visualization not discussed in class or used in a homework and answer the following questions pertaining to that visualization. Attach the visualization as a screenshot in your submission.</w:t>
-      </w:r>
-    </w:p>
-    <w:p>
-      <w:pPr>
-        <w:rPr>
-          <w:rFonts w:asciiTheme="majorHAnsi" w:eastAsia="Times New Roman" w:hAnsiTheme="majorHAnsi" w:cs="Times New Roman"/>
-          <w:color w:val="000000"/>
-          <w:sz w:val="22"/>
-          <w:szCs w:val="22"/>
-        </w:rPr>
-      </w:pPr>
+        <w:t xml:space="preserve">Find </w:t>
+      </w:r>
+      <w:proofErr w:type="gramStart"/>
+      <w:r>
+        <w:rPr>
+          <w:rFonts w:asciiTheme="majorHAnsi" w:eastAsia="Times New Roman" w:hAnsiTheme="majorHAnsi" w:cs="Times New Roman"/>
+          <w:b/>
+          <w:bCs/>
+          <w:color w:val="000000"/>
+          <w:sz w:val="22"/>
+          <w:szCs w:val="22"/>
+        </w:rPr>
+        <w:t>a visualization</w:t>
+      </w:r>
+      <w:proofErr w:type="gramEnd"/>
+      <w:r>
+        <w:rPr>
+          <w:rFonts w:asciiTheme="majorHAnsi" w:eastAsia="Times New Roman" w:hAnsiTheme="majorHAnsi" w:cs="Times New Roman"/>
+          <w:b/>
+          <w:bCs/>
+          <w:color w:val="000000"/>
+          <w:sz w:val="22"/>
+          <w:szCs w:val="22"/>
+        </w:rPr>
+        <w:t xml:space="preserve"> not discussed in class or used in a homework and answer the following questions pertaining to that visualization. Attach the visualization as a screenshot in your submission.</w:t>
+      </w:r>
+    </w:p>
+    <w:p>
+      <w:pPr>
+        <w:rPr>
+          <w:rFonts w:asciiTheme="majorHAnsi" w:eastAsia="Times New Roman" w:hAnsiTheme="majorHAnsi" w:cs="Times New Roman"/>
+          <w:color w:val="000000"/>
+          <w:sz w:val="22"/>
+          <w:szCs w:val="22"/>
+        </w:rPr>
+      </w:pPr>
+    </w:p>
+    <w:p>
+      <w:pPr>
+        <w:rPr>
+          <w:rFonts w:asciiTheme="majorHAnsi" w:eastAsia="Times New Roman" w:hAnsiTheme="majorHAnsi" w:cs="Times New Roman"/>
+          <w:color w:val="000000"/>
+          <w:sz w:val="22"/>
+          <w:szCs w:val="22"/>
+        </w:rPr>
+      </w:pPr>
+      <w:r>
+        <w:rPr>
+          <w:rFonts w:asciiTheme="majorHAnsi" w:eastAsia="Times New Roman" w:hAnsiTheme="majorHAnsi" w:cs="Times New Roman"/>
+          <w:color w:val="000000"/>
+          <w:sz w:val="22"/>
+          <w:szCs w:val="22"/>
+        </w:rPr>
+        <w:t>For this assignment I chose the xkcd Congress visualization.</w:t>
+      </w:r>
       <w:r>
         <w:rPr>
           <w:rFonts w:asciiTheme="majorHAnsi" w:eastAsia="Times New Roman" w:hAnsiTheme="majorHAnsi" w:cs="Times New Roman"/>
@@ -116,7 +159,47 @@
           <w:sz w:val="22"/>
           <w:szCs w:val="22"/>
         </w:rPr>
-        <w:t>Consider Bertin’s characterization of visual variables (position, size, shape, value, color, orientation, and texture). Pick 2 of Bertin’s visual variables, and discuss them in relation to your visualization.</w:t>
+        <w:t xml:space="preserve">Consider </w:t>
+      </w:r>
+      <w:proofErr w:type="spellStart"/>
+      <w:r>
+        <w:rPr>
+          <w:rFonts w:asciiTheme="majorHAnsi" w:eastAsia="Times New Roman" w:hAnsiTheme="majorHAnsi" w:cs="Times New Roman"/>
+          <w:color w:val="000000"/>
+          <w:sz w:val="22"/>
+          <w:szCs w:val="22"/>
+        </w:rPr>
+        <w:t>Bertin’s</w:t>
+      </w:r>
+      <w:proofErr w:type="spellEnd"/>
+      <w:r>
+        <w:rPr>
+          <w:rFonts w:asciiTheme="majorHAnsi" w:eastAsia="Times New Roman" w:hAnsiTheme="majorHAnsi" w:cs="Times New Roman"/>
+          <w:color w:val="000000"/>
+          <w:sz w:val="22"/>
+          <w:szCs w:val="22"/>
+        </w:rPr>
+        <w:t xml:space="preserve"> characterization of visual variables (position, size, shape, value, color, orientation, and texture). Pick 2 of </w:t>
+      </w:r>
+      <w:proofErr w:type="spellStart"/>
+      <w:r>
+        <w:rPr>
+          <w:rFonts w:asciiTheme="majorHAnsi" w:eastAsia="Times New Roman" w:hAnsiTheme="majorHAnsi" w:cs="Times New Roman"/>
+          <w:color w:val="000000"/>
+          <w:sz w:val="22"/>
+          <w:szCs w:val="22"/>
+        </w:rPr>
+        <w:t>Bertin’s</w:t>
+      </w:r>
+      <w:proofErr w:type="spellEnd"/>
+      <w:r>
+        <w:rPr>
+          <w:rFonts w:asciiTheme="majorHAnsi" w:eastAsia="Times New Roman" w:hAnsiTheme="majorHAnsi" w:cs="Times New Roman"/>
+          <w:color w:val="000000"/>
+          <w:sz w:val="22"/>
+          <w:szCs w:val="22"/>
+        </w:rPr>
+        <w:t xml:space="preserve"> visual variables, and discuss them in relation to your visualization.</w:t>
       </w:r>
     </w:p>
     <w:p>
@@ -201,7 +284,25 @@
           <w:sz w:val="22"/>
           <w:szCs w:val="22"/>
         </w:rPr>
-        <w:t>Color would be considered selective in this visualization as it is easy to determine the different parties based on their color.</w:t>
+        <w:t xml:space="preserve">Color would be considered selective in this </w:t>
+      </w:r>
+      <w:r>
+        <w:rPr>
+          <w:rFonts w:asciiTheme="majorHAnsi" w:eastAsia="Times New Roman" w:hAnsiTheme="majorHAnsi" w:cs="Times New Roman"/>
+          <w:color w:val="000000"/>
+          <w:sz w:val="22"/>
+          <w:szCs w:val="22"/>
+        </w:rPr>
+        <w:t>visualization,</w:t>
+      </w:r>
+      <w:r>
+        <w:rPr>
+          <w:rFonts w:asciiTheme="majorHAnsi" w:eastAsia="Times New Roman" w:hAnsiTheme="majorHAnsi" w:cs="Times New Roman"/>
+          <w:color w:val="000000"/>
+          <w:sz w:val="22"/>
+          <w:szCs w:val="22"/>
+        </w:rPr>
+        <w:t xml:space="preserve"> as it is easy to determine the different parties based on their color.</w:t>
       </w:r>
     </w:p>
     <w:p>
@@ -231,7 +332,25 @@
           <w:sz w:val="22"/>
           <w:szCs w:val="22"/>
         </w:rPr>
-        <w:t xml:space="preserve"> The color in the Congress visualization is associative since it is possible to group the Republican and Democratic parties based on their color.  This is possible even with the two visualizations of the House and the Senate.</w:t>
+        <w:t xml:space="preserve"> The color in the Congress visualization is associative since it is possible to group the Republican and Democratic parties based on their color.  This is possible even with the two visualizations of the House and the Senate</w:t>
+      </w:r>
+      <w:r>
+        <w:rPr>
+          <w:rFonts w:asciiTheme="majorHAnsi" w:eastAsia="Times New Roman" w:hAnsiTheme="majorHAnsi" w:cs="Times New Roman"/>
+          <w:color w:val="000000"/>
+          <w:sz w:val="22"/>
+          <w:szCs w:val="22"/>
+        </w:rPr>
+        <w:t xml:space="preserve"> in different parts of the graphic</w:t>
+      </w:r>
+      <w:r>
+        <w:rPr>
+          <w:rFonts w:asciiTheme="majorHAnsi" w:eastAsia="Times New Roman" w:hAnsiTheme="majorHAnsi" w:cs="Times New Roman"/>
+          <w:color w:val="000000"/>
+          <w:sz w:val="22"/>
+          <w:szCs w:val="22"/>
+        </w:rPr>
+        <w:t>.</w:t>
       </w:r>
     </w:p>
     <w:p>
@@ -301,7 +420,25 @@
           <w:sz w:val="22"/>
           <w:szCs w:val="22"/>
         </w:rPr>
-        <w:t>The color is not ordered in this visualization – red does not come before blue and vice versa.  The rainbow scale discussed in the reading also does not apply to this visualization.</w:t>
+        <w:t>The color is not ordered in this visualization – red does not come before blue and vice versa.  The rainbow scal</w:t>
+      </w:r>
+      <w:r>
+        <w:rPr>
+          <w:rFonts w:asciiTheme="majorHAnsi" w:eastAsia="Times New Roman" w:hAnsiTheme="majorHAnsi" w:cs="Times New Roman"/>
+          <w:color w:val="000000"/>
+          <w:sz w:val="22"/>
+          <w:szCs w:val="22"/>
+        </w:rPr>
+        <w:t xml:space="preserve">e discussed in the reading </w:t>
+      </w:r>
+      <w:r>
+        <w:rPr>
+          <w:rFonts w:asciiTheme="majorHAnsi" w:eastAsia="Times New Roman" w:hAnsiTheme="majorHAnsi" w:cs="Times New Roman"/>
+          <w:color w:val="000000"/>
+          <w:sz w:val="22"/>
+          <w:szCs w:val="22"/>
+        </w:rPr>
+        <w:t>does not apply to this visualization.</w:t>
       </w:r>
     </w:p>
     <w:p>
@@ -448,7 +585,25 @@
           <w:sz w:val="22"/>
           <w:szCs w:val="22"/>
         </w:rPr>
-        <w:t>The values in this visualization would be considered selective as the colors are ‘selectable’ based on their value.  It is easy to distinguish between the different values of blue and red and gain meaning from that change (i.e. a partisan shift right or left).</w:t>
+        <w:t xml:space="preserve">The values in this visualization would be considered </w:t>
+      </w:r>
+      <w:r>
+        <w:rPr>
+          <w:rFonts w:asciiTheme="majorHAnsi" w:eastAsia="Times New Roman" w:hAnsiTheme="majorHAnsi" w:cs="Times New Roman"/>
+          <w:color w:val="000000"/>
+          <w:sz w:val="22"/>
+          <w:szCs w:val="22"/>
+        </w:rPr>
+        <w:t>selective,</w:t>
+      </w:r>
+      <w:r>
+        <w:rPr>
+          <w:rFonts w:asciiTheme="majorHAnsi" w:eastAsia="Times New Roman" w:hAnsiTheme="majorHAnsi" w:cs="Times New Roman"/>
+          <w:color w:val="000000"/>
+          <w:sz w:val="22"/>
+          <w:szCs w:val="22"/>
+        </w:rPr>
+        <w:t xml:space="preserve"> as the colors are ‘selectable’ based on their value.  It is easy to distinguish between the different values of blue and red and gain meaning from that change (i.e. a partisan shift right or left).</w:t>
       </w:r>
     </w:p>
     <w:p>
@@ -472,6 +627,7 @@
           <w:sz w:val="22"/>
           <w:szCs w:val="22"/>
         </w:rPr>
+        <w:lastRenderedPageBreak/>
         <w:t xml:space="preserve">Associative: </w:t>
       </w:r>
       <w:r>
@@ -481,7 +637,16 @@
           <w:sz w:val="22"/>
           <w:szCs w:val="22"/>
         </w:rPr>
-        <w:t xml:space="preserve">Again this visualization would be considered associative in terms of value.  The </w:t>
+        <w:t>T</w:t>
+      </w:r>
+      <w:r>
+        <w:rPr>
+          <w:rFonts w:asciiTheme="majorHAnsi" w:eastAsia="Times New Roman" w:hAnsiTheme="majorHAnsi" w:cs="Times New Roman"/>
+          <w:color w:val="000000"/>
+          <w:sz w:val="22"/>
+          <w:szCs w:val="22"/>
+        </w:rPr>
+        <w:t xml:space="preserve">his visualization would be considered associative in terms of value.  The </w:t>
       </w:r>
       <w:r>
         <w:rPr>
@@ -523,7 +688,6 @@
           <w:sz w:val="22"/>
           <w:szCs w:val="22"/>
         </w:rPr>
-        <w:lastRenderedPageBreak/>
         <w:t xml:space="preserve">Quantitative: </w:t>
       </w:r>
       <w:r>
@@ -566,7 +730,25 @@
           <w:sz w:val="22"/>
           <w:szCs w:val="22"/>
         </w:rPr>
-        <w:t xml:space="preserve"> The values in this visualization would be considered ordered – going from the most liberal to the center to the most right ideology.  </w:t>
+        <w:t xml:space="preserve"> The values in this visualization would be considered ordered – going from the most liberal to the center to the most right</w:t>
+      </w:r>
+      <w:r>
+        <w:rPr>
+          <w:rFonts w:asciiTheme="majorHAnsi" w:eastAsia="Times New Roman" w:hAnsiTheme="majorHAnsi" w:cs="Times New Roman"/>
+          <w:color w:val="000000"/>
+          <w:sz w:val="22"/>
+          <w:szCs w:val="22"/>
+        </w:rPr>
+        <w:t xml:space="preserve"> in terms of</w:t>
+      </w:r>
+      <w:r>
+        <w:rPr>
+          <w:rFonts w:asciiTheme="majorHAnsi" w:eastAsia="Times New Roman" w:hAnsiTheme="majorHAnsi" w:cs="Times New Roman"/>
+          <w:color w:val="000000"/>
+          <w:sz w:val="22"/>
+          <w:szCs w:val="22"/>
+        </w:rPr>
+        <w:t xml:space="preserve"> ideology.  </w:t>
       </w:r>
     </w:p>
     <w:p>
@@ -599,7 +781,27 @@
           <w:sz w:val="22"/>
           <w:szCs w:val="22"/>
         </w:rPr>
-        <w:t xml:space="preserve"> Bertin says that the value length is theoretically infinite, but practically limited.  In this visualization there are only a total of six different values; three for blue and three for red.  </w:t>
+        <w:t xml:space="preserve"> Bertin says that the value length is theoretically infinite, but practically limited.  In this visualization there are only a total of six different values</w:t>
+      </w:r>
+      <w:proofErr w:type="gramStart"/>
+      <w:r>
+        <w:rPr>
+          <w:rFonts w:asciiTheme="majorHAnsi" w:eastAsia="Times New Roman" w:hAnsiTheme="majorHAnsi" w:cs="Times New Roman"/>
+          <w:color w:val="000000"/>
+          <w:sz w:val="22"/>
+          <w:szCs w:val="22"/>
+        </w:rPr>
+        <w:t>;</w:t>
+      </w:r>
+      <w:proofErr w:type="gramEnd"/>
+      <w:r>
+        <w:rPr>
+          <w:rFonts w:asciiTheme="majorHAnsi" w:eastAsia="Times New Roman" w:hAnsiTheme="majorHAnsi" w:cs="Times New Roman"/>
+          <w:color w:val="000000"/>
+          <w:sz w:val="22"/>
+          <w:szCs w:val="22"/>
+        </w:rPr>
+        <w:t xml:space="preserve"> three for blue and three for red.  </w:t>
       </w:r>
     </w:p>
     <w:p>
@@ -668,7 +870,25 @@
           <w:sz w:val="22"/>
           <w:szCs w:val="22"/>
         </w:rPr>
-        <w:t>Munzner states that in the Domain Problem and Characterization phase that the author must learn about the users and the data they are representing.  It is not really possible to tell whether the author did a thorough analysis of the of his users though one could argue that he does know the users of the xkcd site.  This is a visualization meant for a mass audience so it would have been difficult to engage with target users before creating this visualization.</w:t>
+        <w:t>Munzner states that in the Domain Problem and Characterization phase that the author must learn about the users and the data they are representing.  It is not really possible to tell whether the author d</w:t>
+      </w:r>
+      <w:r>
+        <w:rPr>
+          <w:rFonts w:asciiTheme="majorHAnsi" w:eastAsia="Times New Roman" w:hAnsiTheme="majorHAnsi" w:cs="Times New Roman"/>
+          <w:color w:val="000000"/>
+          <w:sz w:val="22"/>
+          <w:szCs w:val="22"/>
+        </w:rPr>
+        <w:t>id a thorough analysis of</w:t>
+      </w:r>
+      <w:r>
+        <w:rPr>
+          <w:rFonts w:asciiTheme="majorHAnsi" w:eastAsia="Times New Roman" w:hAnsiTheme="majorHAnsi" w:cs="Times New Roman"/>
+          <w:color w:val="000000"/>
+          <w:sz w:val="22"/>
+          <w:szCs w:val="22"/>
+        </w:rPr>
+        <w:t xml:space="preserve"> his users though one could argue that he does know the users of the xkcd site.  This is a visualization meant for a mass audience so it would have been difficult to engage with target users before creating this visualization.</w:t>
       </w:r>
     </w:p>
     <w:p>
@@ -710,7 +930,63 @@
           <w:sz w:val="22"/>
           <w:szCs w:val="22"/>
         </w:rPr>
-        <w:t>The data source for this visualization is from DW-NOMINATE which is a statistical system used to calculate a politicians ideology.  The DW-NOMINATE system was created by Keith Poole and Howard Rosenthal.  There are two aspects to this phase, the first being to map the data from the vocabulary of the domain (DW-NOMINATE) to something more generic.  A quick look at the DW-NOMINATE site will quickly show that the author must have done this to put the data in a more generic format his users could understand.  The DW-NOMIATE data is highly technical in nature.</w:t>
+        <w:t>The data source for this visualization is from DW-</w:t>
+      </w:r>
+      <w:proofErr w:type="gramStart"/>
+      <w:r>
+        <w:rPr>
+          <w:rFonts w:asciiTheme="majorHAnsi" w:eastAsia="Times New Roman" w:hAnsiTheme="majorHAnsi" w:cs="Times New Roman"/>
+          <w:color w:val="000000"/>
+          <w:sz w:val="22"/>
+          <w:szCs w:val="22"/>
+        </w:rPr>
+        <w:t>NOMINATE which is a statistical system</w:t>
+      </w:r>
+      <w:proofErr w:type="gramEnd"/>
+      <w:r>
+        <w:rPr>
+          <w:rFonts w:asciiTheme="majorHAnsi" w:eastAsia="Times New Roman" w:hAnsiTheme="majorHAnsi" w:cs="Times New Roman"/>
+          <w:color w:val="000000"/>
+          <w:sz w:val="22"/>
+          <w:szCs w:val="22"/>
+        </w:rPr>
+        <w:t xml:space="preserve"> used to calcula</w:t>
+      </w:r>
+      <w:r>
+        <w:rPr>
+          <w:rFonts w:asciiTheme="majorHAnsi" w:eastAsia="Times New Roman" w:hAnsiTheme="majorHAnsi" w:cs="Times New Roman"/>
+          <w:color w:val="000000"/>
+          <w:sz w:val="22"/>
+          <w:szCs w:val="22"/>
+        </w:rPr>
+        <w:t xml:space="preserve">te a politicians ideology </w:t>
+      </w:r>
+      <w:r>
+        <w:rPr>
+          <w:rFonts w:asciiTheme="majorHAnsi" w:eastAsia="Times New Roman" w:hAnsiTheme="majorHAnsi" w:cs="Times New Roman"/>
+          <w:color w:val="000000"/>
+          <w:sz w:val="22"/>
+          <w:szCs w:val="22"/>
+        </w:rPr>
+        <w:t xml:space="preserve">created by Keith Poole and Howard Rosenthal.  There are two aspects to this phase, the first being to map the data from the </w:t>
+      </w:r>
+      <w:r>
+        <w:rPr>
+          <w:rFonts w:asciiTheme="majorHAnsi" w:eastAsia="Times New Roman" w:hAnsiTheme="majorHAnsi" w:cs="Times New Roman"/>
+          <w:color w:val="000000"/>
+          <w:sz w:val="22"/>
+          <w:szCs w:val="22"/>
+        </w:rPr>
+        <w:t xml:space="preserve">specific </w:t>
+      </w:r>
+      <w:r>
+        <w:rPr>
+          <w:rFonts w:asciiTheme="majorHAnsi" w:eastAsia="Times New Roman" w:hAnsiTheme="majorHAnsi" w:cs="Times New Roman"/>
+          <w:color w:val="000000"/>
+          <w:sz w:val="22"/>
+          <w:szCs w:val="22"/>
+        </w:rPr>
+        <w:t>vocabulary of the domain (DW-NOMINATE) to something more generic.  A quick look at the DW-NOMINATE site will quickly show that the author must have done this to put the data in a more generic format his users could understand.  The DW-NOMIATE data is highly technical in nature.</w:t>
       </w:r>
     </w:p>
     <w:p>
@@ -740,7 +1016,7 @@
                 <wp:positionV relativeFrom="paragraph">
                   <wp:posOffset>2132330</wp:posOffset>
                 </wp:positionV>
-                <wp:extent cx="4533900" cy="635"/>
+                <wp:extent cx="4533900" cy="231140"/>
                 <wp:effectExtent l="0" t="0" r="0" b="0"/>
                 <wp:wrapNone/>
                 <wp:docPr id="1" name="Text Box 1"/>
@@ -752,7 +1028,7 @@
                       <wps:spPr>
                         <a:xfrm>
                           <a:off x="0" y="0"/>
-                          <a:ext cx="4533900" cy="635"/>
+                          <a:ext cx="4533900" cy="231140"/>
                         </a:xfrm>
                         <a:prstGeom prst="rect">
                           <a:avLst/>
@@ -826,7 +1102,21 @@
                                 <w:color w:val="auto"/>
                                 <w:sz w:val="14"/>
                               </w:rPr>
-                              <w:t>: DW-NOMINATE Data from the 1998 House</w:t>
+                              <w:t xml:space="preserve">: </w:t>
+                            </w:r>
+                            <w:r>
+                              <w:rPr>
+                                <w:color w:val="auto"/>
+                                <w:sz w:val="14"/>
+                              </w:rPr>
+                              <w:t xml:space="preserve">Raw </w:t>
+                            </w:r>
+                            <w:r>
+                              <w:rPr>
+                                <w:color w:val="auto"/>
+                                <w:sz w:val="14"/>
+                              </w:rPr>
+                              <w:t>DW-NOMINATE Data from the 1998 House</w:t>
                             </w:r>
                           </w:p>
                         </w:txbxContent>
@@ -845,11 +1135,11 @@
           </mc:Choice>
           <mc:Fallback>
             <w:pict>
-              <v:shapetype id="_x0000_t202" coordsize="21600,21600" o:spt="202" path="m,l,21600r21600,l21600,xe">
+              <v:shapetype id="_x0000_t202" coordsize="21600,21600" o:spt="202" path="m0,0l0,21600,21600,21600,21600,0xe">
                 <v:stroke joinstyle="miter"/>
                 <v:path gradientshapeok="t" o:connecttype="rect"/>
               </v:shapetype>
-              <v:shape id="Text Box 1" o:spid="_x0000_s1026" type="#_x0000_t202" style="position:absolute;left:0;text-align:left;margin-left:53.5pt;margin-top:167.9pt;width:357pt;height:.05pt;z-index:251661312;visibility:visible;mso-wrap-style:square;mso-wrap-distance-left:9pt;mso-wrap-distance-top:0;mso-wrap-distance-right:9pt;mso-wrap-distance-bottom:0;mso-position-horizontal:absolute;mso-position-horizontal-relative:text;mso-position-vertical:absolute;mso-position-vertical-relative:text;v-text-anchor:top" o:gfxdata="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" stroked="f">
+              <v:shape id="Text Box 1" o:spid="_x0000_s1026" type="#_x0000_t202" style="position:absolute;left:0;text-align:left;margin-left:53.5pt;margin-top:167.9pt;width:357pt;height:18.2pt;z-index:251661312;visibility:visible;mso-wrap-style:square;mso-wrap-distance-left:9pt;mso-wrap-distance-top:0;mso-wrap-distance-right:9pt;mso-wrap-distance-bottom:0;mso-position-horizontal:absolute;mso-position-horizontal-relative:text;mso-position-vertical:absolute;mso-position-vertical-relative:text;v-text-anchor:top" o:gfxdata="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" stroked="f">
                 <v:textbox style="mso-fit-shape-to-text:t" inset="0,0,0,0">
                   <w:txbxContent>
                     <w:p>
@@ -911,7 +1201,21 @@
                           <w:color w:val="auto"/>
                           <w:sz w:val="14"/>
                         </w:rPr>
-                        <w:t>: DW-NOMINATE Data from the 1998 House</w:t>
+                        <w:t xml:space="preserve">: </w:t>
+                      </w:r>
+                      <w:r>
+                        <w:rPr>
+                          <w:color w:val="auto"/>
+                          <w:sz w:val="14"/>
+                        </w:rPr>
+                        <w:t xml:space="preserve">Raw </w:t>
+                      </w:r>
+                      <w:r>
+                        <w:rPr>
+                          <w:color w:val="auto"/>
+                          <w:sz w:val="14"/>
+                        </w:rPr>
+                        <w:t>DW-NOMINATE Data from the 1998 House</w:t>
                       </w:r>
                     </w:p>
                   </w:txbxContent>
@@ -988,7 +1292,39 @@
                                 <w:color w:val="000000"/>
                                 <w:sz w:val="16"/>
                               </w:rPr>
-                              <w:t>105 99909     0 99  0 USA      100 0 0 CLINTON     -0.977 -0.211</w:t>
+                              <w:t xml:space="preserve">105 99909     0 </w:t>
+                            </w:r>
+                            <w:proofErr w:type="gramStart"/>
+                            <w:r>
+                              <w:rPr>
+                                <w:color w:val="000000"/>
+                                <w:sz w:val="16"/>
+                              </w:rPr>
+                              <w:t>99  0</w:t>
+                            </w:r>
+                            <w:proofErr w:type="gramEnd"/>
+                            <w:r>
+                              <w:rPr>
+                                <w:color w:val="000000"/>
+                                <w:sz w:val="16"/>
+                              </w:rPr>
+                              <w:t xml:space="preserve"> USA      100 0 </w:t>
+                            </w:r>
+                            <w:proofErr w:type="spellStart"/>
+                            <w:r>
+                              <w:rPr>
+                                <w:color w:val="000000"/>
+                                <w:sz w:val="16"/>
+                              </w:rPr>
+                              <w:t>0</w:t>
+                            </w:r>
+                            <w:proofErr w:type="spellEnd"/>
+                            <w:r>
+                              <w:rPr>
+                                <w:color w:val="000000"/>
+                                <w:sz w:val="16"/>
+                              </w:rPr>
+                              <w:t xml:space="preserve"> CLINTON     -0.977 -0.211</w:t>
                             </w:r>
                           </w:p>
                           <w:p>
@@ -1004,7 +1340,23 @@
                                 <w:color w:val="000000"/>
                                 <w:sz w:val="16"/>
                               </w:rPr>
-                              <w:t>105 15090 15208 41  1 ALABAMA  200 0 1 CALLAHAN     0.802  0.456</w:t>
+                              <w:t xml:space="preserve">105 15090 15208 </w:t>
+                            </w:r>
+                            <w:proofErr w:type="gramStart"/>
+                            <w:r>
+                              <w:rPr>
+                                <w:color w:val="000000"/>
+                                <w:sz w:val="16"/>
+                              </w:rPr>
+                              <w:t>41  1</w:t>
+                            </w:r>
+                            <w:proofErr w:type="gramEnd"/>
+                            <w:r>
+                              <w:rPr>
+                                <w:color w:val="000000"/>
+                                <w:sz w:val="16"/>
+                              </w:rPr>
+                              <w:t xml:space="preserve"> ALABAMA  200 0 1 CALLAHAN     0.802  0.456</w:t>
                             </w:r>
                           </w:p>
                           <w:p>
@@ -1020,7 +1372,23 @@
                                 <w:color w:val="000000"/>
                                 <w:sz w:val="16"/>
                               </w:rPr>
-                              <w:t>105 29300     0 41  2 ALABAMA  200 0 1 EVERETT      0.799  0.601</w:t>
+                              <w:t xml:space="preserve">105 29300     0 </w:t>
+                            </w:r>
+                            <w:proofErr w:type="gramStart"/>
+                            <w:r>
+                              <w:rPr>
+                                <w:color w:val="000000"/>
+                                <w:sz w:val="16"/>
+                              </w:rPr>
+                              <w:t>41  2</w:t>
+                            </w:r>
+                            <w:proofErr w:type="gramEnd"/>
+                            <w:r>
+                              <w:rPr>
+                                <w:color w:val="000000"/>
+                                <w:sz w:val="16"/>
+                              </w:rPr>
+                              <w:t xml:space="preserve"> ALABAMA  200 0 1 EVERETT      0.799  0.601</w:t>
                             </w:r>
                           </w:p>
                           <w:p>
@@ -1036,7 +1404,23 @@
                                 <w:color w:val="000000"/>
                                 <w:sz w:val="16"/>
                               </w:rPr>
-                              <w:t>105 29700     0 41  3 ALABAMA  200 0 1 RILEY        0.795  0.607</w:t>
+                              <w:t xml:space="preserve">105 29700     0 </w:t>
+                            </w:r>
+                            <w:proofErr w:type="gramStart"/>
+                            <w:r>
+                              <w:rPr>
+                                <w:color w:val="000000"/>
+                                <w:sz w:val="16"/>
+                              </w:rPr>
+                              <w:t>41  3</w:t>
+                            </w:r>
+                            <w:proofErr w:type="gramEnd"/>
+                            <w:r>
+                              <w:rPr>
+                                <w:color w:val="000000"/>
+                                <w:sz w:val="16"/>
+                              </w:rPr>
+                              <w:t xml:space="preserve"> ALABAMA  200 0 1 RILEY        0.795  0.607</w:t>
                             </w:r>
                           </w:p>
                           <w:p>
@@ -1052,7 +1436,23 @@
                                 <w:color w:val="000000"/>
                                 <w:sz w:val="16"/>
                               </w:rPr>
-                              <w:t>105 29701     0 41  4 ALABAMA  200 0 1 ADERHOLT     0.704  0.710</w:t>
+                              <w:t xml:space="preserve">105 29701     0 </w:t>
+                            </w:r>
+                            <w:proofErr w:type="gramStart"/>
+                            <w:r>
+                              <w:rPr>
+                                <w:color w:val="000000"/>
+                                <w:sz w:val="16"/>
+                              </w:rPr>
+                              <w:t>41  4</w:t>
+                            </w:r>
+                            <w:proofErr w:type="gramEnd"/>
+                            <w:r>
+                              <w:rPr>
+                                <w:color w:val="000000"/>
+                                <w:sz w:val="16"/>
+                              </w:rPr>
+                              <w:t xml:space="preserve"> ALABAMA  200 0 1 ADERHOLT     0.704  0.710</w:t>
                             </w:r>
                           </w:p>
                           <w:p>
@@ -1068,7 +1468,23 @@
                                 <w:color w:val="000000"/>
                                 <w:sz w:val="16"/>
                               </w:rPr>
-                              <w:t>105 29100     0 41  5 ALABAMA  100 0 1 CRAMER      -0.041  0.476</w:t>
+                              <w:t xml:space="preserve">105 29100     0 </w:t>
+                            </w:r>
+                            <w:proofErr w:type="gramStart"/>
+                            <w:r>
+                              <w:rPr>
+                                <w:color w:val="000000"/>
+                                <w:sz w:val="16"/>
+                              </w:rPr>
+                              <w:t>41  5</w:t>
+                            </w:r>
+                            <w:proofErr w:type="gramEnd"/>
+                            <w:r>
+                              <w:rPr>
+                                <w:color w:val="000000"/>
+                                <w:sz w:val="16"/>
+                              </w:rPr>
+                              <w:t xml:space="preserve"> ALABAMA  100 0 1 CRAMER      -0.041  0.476</w:t>
                             </w:r>
                           </w:p>
                           <w:p/>
@@ -1324,7 +1740,6 @@
           <w:sz w:val="22"/>
           <w:szCs w:val="22"/>
         </w:rPr>
-        <w:lastRenderedPageBreak/>
         <w:t xml:space="preserve">Munzner also discusses the validity threats in her nested model.  The threats in the Domain can be characterized as the author trying to solve the wrong problem.  Either the author has misunderstood the problem or no problem exists that could be solved by a visualization.  In the case of the Congress visualization the graphic was created for the users of the xkcd site – there is no problem to solve per se, but this concept could be translated to ‘would the visitors of the xkcd site find this visualization interesting.’  </w:t>
       </w:r>
       <w:r>
@@ -1369,7 +1784,36 @@
           <w:sz w:val="22"/>
           <w:szCs w:val="22"/>
         </w:rPr>
-        <w:t xml:space="preserve">The validity threat in the Abstraction phase is that the data types do not solve the problems of the users.  In the case of the xkcd visualization the question would be whether the DW-NOMINATE data provides the ideological mappings correctly for the members of Congress.  Munzner states that this threat can be eliminated by testing the data on the target audience, which in the case of xkcd is not realistic. </w:t>
+        <w:t xml:space="preserve">The validity threat in the Abstraction phase is that the data types do not solve the problems of the users.  In the case of the xkcd visualization the question would be whether the DW-NOMINATE data provides the ideological mappings correctly for the members of Congress.  Munzner states that </w:t>
+      </w:r>
+      <w:proofErr w:type="gramStart"/>
+      <w:r>
+        <w:rPr>
+          <w:rFonts w:asciiTheme="majorHAnsi" w:eastAsia="Times New Roman" w:hAnsiTheme="majorHAnsi" w:cs="Times New Roman"/>
+          <w:color w:val="000000"/>
+          <w:sz w:val="22"/>
+          <w:szCs w:val="22"/>
+        </w:rPr>
+        <w:t>this threat can be eliminated by testing the data on the target audience, which in the</w:t>
+      </w:r>
+      <w:r>
+        <w:rPr>
+          <w:rFonts w:asciiTheme="majorHAnsi" w:eastAsia="Times New Roman" w:hAnsiTheme="majorHAnsi" w:cs="Times New Roman"/>
+          <w:color w:val="000000"/>
+          <w:sz w:val="22"/>
+          <w:szCs w:val="22"/>
+        </w:rPr>
+        <w:t xml:space="preserve"> case of xkcd is not realistic</w:t>
+      </w:r>
+      <w:proofErr w:type="gramEnd"/>
+      <w:r>
+        <w:rPr>
+          <w:rFonts w:asciiTheme="majorHAnsi" w:eastAsia="Times New Roman" w:hAnsiTheme="majorHAnsi" w:cs="Times New Roman"/>
+          <w:color w:val="000000"/>
+          <w:sz w:val="22"/>
+          <w:szCs w:val="22"/>
+        </w:rPr>
+        <w:t xml:space="preserve">. </w:t>
       </w:r>
     </w:p>
     <w:p>
@@ -1422,8 +1866,19 @@
           <w:sz w:val="22"/>
           <w:szCs w:val="22"/>
         </w:rPr>
-        <w:t>Based on Cleveland and McGill’s results, does your visualization embody good practices (i.e. can people accurately perform the tasks based on the encodings?)</w:t>
-      </w:r>
+        <w:t>Based on Cleveland and McGill’s results, does your visualization embody good practices (i.e. can people accurately perform the tasks based on the encodings?</w:t>
+      </w:r>
+      <w:proofErr w:type="gramStart"/>
+      <w:r>
+        <w:rPr>
+          <w:rFonts w:asciiTheme="majorHAnsi" w:eastAsia="Times New Roman" w:hAnsiTheme="majorHAnsi" w:cs="Times New Roman"/>
+          <w:color w:val="000000"/>
+          <w:sz w:val="22"/>
+          <w:szCs w:val="22"/>
+        </w:rPr>
+        <w:t>)</w:t>
+      </w:r>
+      <w:proofErr w:type="gramEnd"/>
     </w:p>
     <w:p>
       <w:pPr>
@@ -1554,7 +2009,26 @@
           <w:sz w:val="22"/>
           <w:szCs w:val="22"/>
         </w:rPr>
-        <w:t>Cleveland and McGill also state that their results merely provide guidelines.  I think that presenting the data in a grouped bar chart provides clarity for a given year, but it does not give the overall picture of how Congressional partisanship has changed over the years.  The xkcd visualization does provide this and I think people can accurately perform the tasks based on the chosen encoding.</w:t>
+        <w:t xml:space="preserve">Cleveland and McGill also state that their results merely provide guidelines.  I think that presenting the data in a grouped bar chart provides clarity for a given year, but it does not give the overall picture of how Congressional partisanship has changed over the years.  The xkcd visualization does provide this and I think people can accurately </w:t>
+      </w:r>
+      <w:r>
+        <w:rPr>
+          <w:rFonts w:asciiTheme="majorHAnsi" w:eastAsia="Times New Roman" w:hAnsiTheme="majorHAnsi" w:cs="Times New Roman"/>
+          <w:color w:val="000000"/>
+          <w:sz w:val="22"/>
+          <w:szCs w:val="22"/>
+        </w:rPr>
+        <w:lastRenderedPageBreak/>
+        <w:t>perform the tas</w:t>
+      </w:r>
+      <w:r>
+        <w:rPr>
+          <w:rFonts w:asciiTheme="majorHAnsi" w:eastAsia="Times New Roman" w:hAnsiTheme="majorHAnsi" w:cs="Times New Roman"/>
+          <w:color w:val="000000"/>
+          <w:sz w:val="22"/>
+          <w:szCs w:val="22"/>
+        </w:rPr>
+        <w:t>ks based on the chosen encoding and that this encoding is superior to a grouped bar chart.</w:t>
       </w:r>
     </w:p>
     <w:p>
@@ -1661,7 +2135,61 @@
           <w:sz w:val="22"/>
           <w:szCs w:val="22"/>
         </w:rPr>
-        <w:t xml:space="preserve">  There is something inheritly artistic about the xkcd; it is creative and visually attractive.  The same information could be presented in a grouped bar chart, as in figure 2.  While that would convey the same information it is not artistic and it would not engage the user to the degree that the Congress visualization does.</w:t>
+        <w:t xml:space="preserve">  There is something </w:t>
+      </w:r>
+      <w:r>
+        <w:rPr>
+          <w:rFonts w:asciiTheme="majorHAnsi" w:eastAsia="Times New Roman" w:hAnsiTheme="majorHAnsi" w:cs="Times New Roman"/>
+          <w:color w:val="000000"/>
+          <w:sz w:val="22"/>
+          <w:szCs w:val="22"/>
+        </w:rPr>
+        <w:t>inherently</w:t>
+      </w:r>
+      <w:r>
+        <w:rPr>
+          <w:rFonts w:asciiTheme="majorHAnsi" w:eastAsia="Times New Roman" w:hAnsiTheme="majorHAnsi" w:cs="Times New Roman"/>
+          <w:color w:val="000000"/>
+          <w:sz w:val="22"/>
+          <w:szCs w:val="22"/>
+        </w:rPr>
+        <w:t xml:space="preserve"> artistic about the xkcd</w:t>
+      </w:r>
+      <w:r>
+        <w:rPr>
+          <w:rFonts w:asciiTheme="majorHAnsi" w:eastAsia="Times New Roman" w:hAnsiTheme="majorHAnsi" w:cs="Times New Roman"/>
+          <w:color w:val="000000"/>
+          <w:sz w:val="22"/>
+          <w:szCs w:val="22"/>
+        </w:rPr>
+        <w:t xml:space="preserve"> visualization</w:t>
+      </w:r>
+      <w:r>
+        <w:rPr>
+          <w:rFonts w:asciiTheme="majorHAnsi" w:eastAsia="Times New Roman" w:hAnsiTheme="majorHAnsi" w:cs="Times New Roman"/>
+          <w:color w:val="000000"/>
+          <w:sz w:val="22"/>
+          <w:szCs w:val="22"/>
+        </w:rPr>
+        <w:t>; it is creative and visually attractive.  The same information could be presented</w:t>
+      </w:r>
+      <w:r>
+        <w:rPr>
+          <w:rFonts w:asciiTheme="majorHAnsi" w:eastAsia="Times New Roman" w:hAnsiTheme="majorHAnsi" w:cs="Times New Roman"/>
+          <w:color w:val="000000"/>
+          <w:sz w:val="22"/>
+          <w:szCs w:val="22"/>
+        </w:rPr>
+        <w:t xml:space="preserve"> in a grouped bar chart, as in F</w:t>
+      </w:r>
+      <w:r>
+        <w:rPr>
+          <w:rFonts w:asciiTheme="majorHAnsi" w:eastAsia="Times New Roman" w:hAnsiTheme="majorHAnsi" w:cs="Times New Roman"/>
+          <w:color w:val="000000"/>
+          <w:sz w:val="22"/>
+          <w:szCs w:val="22"/>
+        </w:rPr>
+        <w:t>igure 2.  While that would convey the same information it is not artistic and it would not engage the user to the degree that the Congress visualization does.</w:t>
       </w:r>
     </w:p>
     <w:p>
@@ -1728,7 +2256,25 @@
           <w:sz w:val="22"/>
           <w:szCs w:val="22"/>
         </w:rPr>
-        <w:t>Alberto Cairo lists four tasks a visualization should answer:</w:t>
+        <w:t xml:space="preserve">Alberto Cairo lists four tasks </w:t>
+      </w:r>
+      <w:r>
+        <w:rPr>
+          <w:rFonts w:asciiTheme="majorHAnsi" w:eastAsia="Times New Roman" w:hAnsiTheme="majorHAnsi" w:cs="Times New Roman"/>
+          <w:color w:val="000000"/>
+          <w:sz w:val="22"/>
+          <w:szCs w:val="22"/>
+        </w:rPr>
+        <w:t>a good visualization</w:t>
+      </w:r>
+      <w:r>
+        <w:rPr>
+          <w:rFonts w:asciiTheme="majorHAnsi" w:eastAsia="Times New Roman" w:hAnsiTheme="majorHAnsi" w:cs="Times New Roman"/>
+          <w:color w:val="000000"/>
+          <w:sz w:val="22"/>
+          <w:szCs w:val="22"/>
+        </w:rPr>
+        <w:t xml:space="preserve"> should answer:</w:t>
       </w:r>
     </w:p>
     <w:p>
@@ -1764,7 +2310,25 @@
           <w:sz w:val="22"/>
           <w:szCs w:val="22"/>
         </w:rPr>
-        <w:t>The Congress visualization presents a plethora of different variables.  The main variables are the shifting ideologies from 1788 to the present.  The author also shows the Presidential terms and presents historical facts to give the user context as they view the graphic through time.</w:t>
+        <w:t>The Congress visualization presents a plethora of different variables</w:t>
+      </w:r>
+      <w:r>
+        <w:rPr>
+          <w:rFonts w:asciiTheme="majorHAnsi" w:eastAsia="Times New Roman" w:hAnsiTheme="majorHAnsi" w:cs="Times New Roman"/>
+          <w:color w:val="000000"/>
+          <w:sz w:val="22"/>
+          <w:szCs w:val="22"/>
+        </w:rPr>
+        <w:t xml:space="preserve"> and types of data</w:t>
+      </w:r>
+      <w:r>
+        <w:rPr>
+          <w:rFonts w:asciiTheme="majorHAnsi" w:eastAsia="Times New Roman" w:hAnsiTheme="majorHAnsi" w:cs="Times New Roman"/>
+          <w:color w:val="000000"/>
+          <w:sz w:val="22"/>
+          <w:szCs w:val="22"/>
+        </w:rPr>
+        <w:t>.  The main variables are the shifting ideologies from 1788 to the present.  The author also shows the Presidential terms and presents historical facts to give the user context as they view the graphic through time.</w:t>
       </w:r>
     </w:p>
     <w:p>
@@ -1819,63 +2383,54 @@
           <w:szCs w:val="22"/>
         </w:rPr>
       </w:pPr>
-      <w:r>
-        <w:rPr>
-          <w:rFonts w:asciiTheme="majorHAnsi" w:eastAsia="Times New Roman" w:hAnsiTheme="majorHAnsi" w:cs="Times New Roman"/>
-          <w:b/>
-          <w:color w:val="000000"/>
-          <w:sz w:val="22"/>
-          <w:szCs w:val="22"/>
-        </w:rPr>
-        <w:t>Organize</w:t>
-      </w:r>
-    </w:p>
-    <w:p>
-      <w:pPr>
-        <w:pStyle w:val="ListParagraph"/>
-        <w:numPr>
-          <w:ilvl w:val="0"/>
-          <w:numId w:val="9"/>
-        </w:numPr>
-        <w:spacing w:before="100" w:beforeAutospacing="1" w:after="100" w:afterAutospacing="1"/>
-        <w:textAlignment w:val="baseline"/>
-        <w:rPr>
-          <w:rFonts w:asciiTheme="majorHAnsi" w:eastAsia="Times New Roman" w:hAnsiTheme="majorHAnsi" w:cs="Times New Roman"/>
-          <w:color w:val="000000"/>
-          <w:sz w:val="22"/>
-          <w:szCs w:val="22"/>
-        </w:rPr>
-      </w:pPr>
-      <w:r>
-        <w:rPr>
-          <w:rFonts w:asciiTheme="majorHAnsi" w:eastAsia="Times New Roman" w:hAnsiTheme="majorHAnsi" w:cs="Times New Roman"/>
-          <w:b/>
-          <w:color w:val="000000"/>
-          <w:sz w:val="22"/>
-          <w:szCs w:val="22"/>
-        </w:rPr>
-        <w:t xml:space="preserve">Correlate: </w:t>
-      </w:r>
-      <w:r>
-        <w:rPr>
-          <w:rFonts w:asciiTheme="majorHAnsi" w:eastAsia="Times New Roman" w:hAnsiTheme="majorHAnsi" w:cs="Times New Roman"/>
-          <w:color w:val="000000"/>
-          <w:sz w:val="22"/>
-          <w:szCs w:val="22"/>
-        </w:rPr>
-        <w:t>The correlation of this visualization is an interesting question.  The graphic represents the number of members in the House and the Senate.  Thus when Congress was small in its early years the visualization has less width.  As population grows and the House and Senate include additional representatives the visualization gets wider.</w:t>
-      </w:r>
-      <w:r>
-        <w:rPr>
-          <w:rFonts w:asciiTheme="majorHAnsi" w:eastAsia="Times New Roman" w:hAnsiTheme="majorHAnsi" w:cs="Times New Roman"/>
-          <w:color w:val="000000"/>
-          <w:sz w:val="22"/>
-          <w:szCs w:val="22"/>
-        </w:rPr>
-        <w:t xml:space="preserve">  If the authors main goal was to show the overall ideology of Congress factoring in the different sizes so that the graphic was the same width at the top and bottom may have provided additional context.</w:t>
-      </w:r>
       <w:bookmarkStart w:id="0" w:name="_GoBack"/>
       <w:bookmarkEnd w:id="0"/>
+      <w:r>
+        <w:rPr>
+          <w:rFonts w:asciiTheme="majorHAnsi" w:eastAsia="Times New Roman" w:hAnsiTheme="majorHAnsi" w:cs="Times New Roman"/>
+          <w:b/>
+          <w:color w:val="000000"/>
+          <w:sz w:val="22"/>
+          <w:szCs w:val="22"/>
+        </w:rPr>
+        <w:t xml:space="preserve">Correlate: </w:t>
+      </w:r>
+      <w:r>
+        <w:rPr>
+          <w:rFonts w:asciiTheme="majorHAnsi" w:eastAsia="Times New Roman" w:hAnsiTheme="majorHAnsi" w:cs="Times New Roman"/>
+          <w:color w:val="000000"/>
+          <w:sz w:val="22"/>
+          <w:szCs w:val="22"/>
+        </w:rPr>
+        <w:t>The correlation of this visualization is an interesting question.  The graphic represents the number of members in the House and the Senate.  Thus when Congress was small in its early years the visualization has less width.  As population grows and the House and Senate include additional representatives the visualization gets wider.</w:t>
+      </w:r>
+      <w:r>
+        <w:rPr>
+          <w:rFonts w:asciiTheme="majorHAnsi" w:eastAsia="Times New Roman" w:hAnsiTheme="majorHAnsi" w:cs="Times New Roman"/>
+          <w:color w:val="000000"/>
+          <w:sz w:val="22"/>
+          <w:szCs w:val="22"/>
+        </w:rPr>
+        <w:t xml:space="preserve">  If the </w:t>
+      </w:r>
+      <w:r>
+        <w:rPr>
+          <w:rFonts w:asciiTheme="majorHAnsi" w:eastAsia="Times New Roman" w:hAnsiTheme="majorHAnsi" w:cs="Times New Roman"/>
+          <w:color w:val="000000"/>
+          <w:sz w:val="22"/>
+          <w:szCs w:val="22"/>
+        </w:rPr>
+        <w:t>author’s</w:t>
+      </w:r>
+      <w:r>
+        <w:rPr>
+          <w:rFonts w:asciiTheme="majorHAnsi" w:eastAsia="Times New Roman" w:hAnsiTheme="majorHAnsi" w:cs="Times New Roman"/>
+          <w:color w:val="000000"/>
+          <w:sz w:val="22"/>
+          <w:szCs w:val="22"/>
+        </w:rPr>
+        <w:t xml:space="preserve"> main goal was to show the overall ideology of Congress factoring in the different sizes so that the graphic was the same width at the top and bottom may have provided additional context.</w:t>
+      </w:r>
     </w:p>
     <w:p>
       <w:pPr>
@@ -1907,7 +2462,7 @@
 </file>
 
 <file path=word/endnotes.xml><?xml version="1.0" encoding="utf-8"?>
-<w:endnotes xmlns:wpc="http://schemas.microsoft.com/office/word/2010/wordprocessingCanvas" xmlns:mc="http://schemas.openxmlformats.org/markup-compatibility/2006" xmlns:o="urn:schemas-microsoft-com:office:office" xmlns:r="http://schemas.openxmlformats.org/officeDocument/2006/relationships" xmlns:m="http://schemas.openxmlformats.org/officeDocument/2006/math" xmlns:v="urn:schemas-microsoft-com:vml" xmlns:wp14="http://schemas.microsoft.com/office/word/2010/wordprocessingDrawing" xmlns:wp="http://schemas.openxmlformats.org/drawingml/2006/wordprocessingDrawing" xmlns:w10="urn:schemas-microsoft-com:office:word" xmlns:w="http://schemas.openxmlformats.org/wordprocessingml/2006/main" xmlns:w14="http://schemas.microsoft.com/office/word/2010/wordml" xmlns:wpg="http://schemas.microsoft.com/office/word/2010/wordprocessingGroup" xmlns:wpi="http://schemas.microsoft.com/office/word/2010/wordprocessingInk" xmlns:wne="http://schemas.microsoft.com/office/word/2006/wordml" xmlns:wps="http://schemas.microsoft.com/office/word/2010/wordprocessingShape" mc:Ignorable="w14 wp14">
+<w:endnotes xmlns:wpc="http://schemas.microsoft.com/office/word/2010/wordprocessingCanvas" xmlns:mo="http://schemas.microsoft.com/office/mac/office/2008/main" xmlns:mc="http://schemas.openxmlformats.org/markup-compatibility/2006" xmlns:mv="urn:schemas-microsoft-com:mac:vml" xmlns:o="urn:schemas-microsoft-com:office:office" xmlns:r="http://schemas.openxmlformats.org/officeDocument/2006/relationships" xmlns:m="http://schemas.openxmlformats.org/officeDocument/2006/math" xmlns:v="urn:schemas-microsoft-com:vml" xmlns:wp14="http://schemas.microsoft.com/office/word/2010/wordprocessingDrawing" xmlns:wp="http://schemas.openxmlformats.org/drawingml/2006/wordprocessingDrawing" xmlns:w10="urn:schemas-microsoft-com:office:word" xmlns:w="http://schemas.openxmlformats.org/wordprocessingml/2006/main" xmlns:w14="http://schemas.microsoft.com/office/word/2010/wordml" xmlns:wpg="http://schemas.microsoft.com/office/word/2010/wordprocessingGroup" xmlns:wpi="http://schemas.microsoft.com/office/word/2010/wordprocessingInk" xmlns:wne="http://schemas.microsoft.com/office/word/2006/wordml" xmlns:wps="http://schemas.microsoft.com/office/word/2010/wordprocessingShape" mc:Ignorable="w14 wp14">
   <w:endnote w:type="separator" w:id="-1">
     <w:p>
       <w:r>
@@ -1926,7 +2481,7 @@
 </file>
 
 <file path=word/footnotes.xml><?xml version="1.0" encoding="utf-8"?>
-<w:footnotes xmlns:wpc="http://schemas.microsoft.com/office/word/2010/wordprocessingCanvas" xmlns:mc="http://schemas.openxmlformats.org/markup-compatibility/2006" xmlns:o="urn:schemas-microsoft-com:office:office" xmlns:r="http://schemas.openxmlformats.org/officeDocument/2006/relationships" xmlns:m="http://schemas.openxmlformats.org/officeDocument/2006/math" xmlns:v="urn:schemas-microsoft-com:vml" xmlns:wp14="http://schemas.microsoft.com/office/word/2010/wordprocessingDrawing" xmlns:wp="http://schemas.openxmlformats.org/drawingml/2006/wordprocessingDrawing" xmlns:w10="urn:schemas-microsoft-com:office:word" xmlns:w="http://schemas.openxmlformats.org/wordprocessingml/2006/main" xmlns:w14="http://schemas.microsoft.com/office/word/2010/wordml" xmlns:wpg="http://schemas.microsoft.com/office/word/2010/wordprocessingGroup" xmlns:wpi="http://schemas.microsoft.com/office/word/2010/wordprocessingInk" xmlns:wne="http://schemas.microsoft.com/office/word/2006/wordml" xmlns:wps="http://schemas.microsoft.com/office/word/2010/wordprocessingShape" mc:Ignorable="w14 wp14">
+<w:footnotes xmlns:wpc="http://schemas.microsoft.com/office/word/2010/wordprocessingCanvas" xmlns:mo="http://schemas.microsoft.com/office/mac/office/2008/main" xmlns:mc="http://schemas.openxmlformats.org/markup-compatibility/2006" xmlns:mv="urn:schemas-microsoft-com:mac:vml" xmlns:o="urn:schemas-microsoft-com:office:office" xmlns:r="http://schemas.openxmlformats.org/officeDocument/2006/relationships" xmlns:m="http://schemas.openxmlformats.org/officeDocument/2006/math" xmlns:v="urn:schemas-microsoft-com:vml" xmlns:wp14="http://schemas.microsoft.com/office/word/2010/wordprocessingDrawing" xmlns:wp="http://schemas.openxmlformats.org/drawingml/2006/wordprocessingDrawing" xmlns:w10="urn:schemas-microsoft-com:office:word" xmlns:w="http://schemas.openxmlformats.org/wordprocessingml/2006/main" xmlns:w14="http://schemas.microsoft.com/office/word/2010/wordml" xmlns:wpg="http://schemas.microsoft.com/office/word/2010/wordprocessingGroup" xmlns:wpi="http://schemas.microsoft.com/office/word/2010/wordprocessingInk" xmlns:wne="http://schemas.microsoft.com/office/word/2006/wordml" xmlns:wps="http://schemas.microsoft.com/office/word/2010/wordprocessingShape" mc:Ignorable="w14 wp14">
   <w:footnote w:type="separator" w:id="-1">
     <w:p>
       <w:r>
@@ -1966,14 +2521,7 @@
           <w:i/>
           <w:sz w:val="18"/>
         </w:rPr>
-        <w:t>The Functional Art: An Introduction to information graphics and visualization</w:t>
-      </w:r>
-      <w:r>
-        <w:rPr>
-          <w:i/>
-          <w:sz w:val="18"/>
-        </w:rPr>
-        <w:t xml:space="preserve"> </w:t>
+        <w:t xml:space="preserve">The Functional Art: An Introduction to information graphics and visualization </w:t>
       </w:r>
       <w:r>
         <w:rPr>
@@ -1987,7 +2535,7 @@
 </file>
 
 <file path=word/header1.xml><?xml version="1.0" encoding="utf-8"?>
-<w:hdr xmlns:wpc="http://schemas.microsoft.com/office/word/2010/wordprocessingCanvas" xmlns:mc="http://schemas.openxmlformats.org/markup-compatibility/2006" xmlns:o="urn:schemas-microsoft-com:office:office" xmlns:r="http://schemas.openxmlformats.org/officeDocument/2006/relationships" xmlns:m="http://schemas.openxmlformats.org/officeDocument/2006/math" xmlns:v="urn:schemas-microsoft-com:vml" xmlns:wp14="http://schemas.microsoft.com/office/word/2010/wordprocessingDrawing" xmlns:wp="http://schemas.openxmlformats.org/drawingml/2006/wordprocessingDrawing" xmlns:w10="urn:schemas-microsoft-com:office:word" xmlns:w="http://schemas.openxmlformats.org/wordprocessingml/2006/main" xmlns:w14="http://schemas.microsoft.com/office/word/2010/wordml" xmlns:wpg="http://schemas.microsoft.com/office/word/2010/wordprocessingGroup" xmlns:wpi="http://schemas.microsoft.com/office/word/2010/wordprocessingInk" xmlns:wne="http://schemas.microsoft.com/office/word/2006/wordml" xmlns:wps="http://schemas.microsoft.com/office/word/2010/wordprocessingShape" mc:Ignorable="w14 wp14">
+<w:hdr xmlns:wpc="http://schemas.microsoft.com/office/word/2010/wordprocessingCanvas" xmlns:mo="http://schemas.microsoft.com/office/mac/office/2008/main" xmlns:mc="http://schemas.openxmlformats.org/markup-compatibility/2006" xmlns:mv="urn:schemas-microsoft-com:mac:vml" xmlns:o="urn:schemas-microsoft-com:office:office" xmlns:r="http://schemas.openxmlformats.org/officeDocument/2006/relationships" xmlns:m="http://schemas.openxmlformats.org/officeDocument/2006/math" xmlns:v="urn:schemas-microsoft-com:vml" xmlns:wp14="http://schemas.microsoft.com/office/word/2010/wordprocessingDrawing" xmlns:wp="http://schemas.openxmlformats.org/drawingml/2006/wordprocessingDrawing" xmlns:w10="urn:schemas-microsoft-com:office:word" xmlns:w="http://schemas.openxmlformats.org/wordprocessingml/2006/main" xmlns:w14="http://schemas.microsoft.com/office/word/2010/wordml" xmlns:wpg="http://schemas.microsoft.com/office/word/2010/wordprocessingGroup" xmlns:wpi="http://schemas.microsoft.com/office/word/2010/wordprocessingInk" xmlns:wne="http://schemas.microsoft.com/office/word/2006/wordml" xmlns:wps="http://schemas.microsoft.com/office/word/2010/wordprocessingShape" mc:Ignorable="w14 wp14">
   <w:p>
     <w:pPr>
       <w:pStyle w:val="Header"/>
@@ -2063,7 +2611,7 @@
 </file>
 
 <file path=word/numbering.xml><?xml version="1.0" encoding="utf-8"?>
-<w:numbering xmlns:wpc="http://schemas.microsoft.com/office/word/2010/wordprocessingCanvas" xmlns:mc="http://schemas.openxmlformats.org/markup-compatibility/2006" xmlns:o="urn:schemas-microsoft-com:office:office" xmlns:r="http://schemas.openxmlformats.org/officeDocument/2006/relationships" xmlns:m="http://schemas.openxmlformats.org/officeDocument/2006/math" xmlns:v="urn:schemas-microsoft-com:vml" xmlns:wp14="http://schemas.microsoft.com/office/word/2010/wordprocessingDrawing" xmlns:wp="http://schemas.openxmlformats.org/drawingml/2006/wordprocessingDrawing" xmlns:w10="urn:schemas-microsoft-com:office:word" xmlns:w="http://schemas.openxmlformats.org/wordprocessingml/2006/main" xmlns:w14="http://schemas.microsoft.com/office/word/2010/wordml" xmlns:wpg="http://schemas.microsoft.com/office/word/2010/wordprocessingGroup" xmlns:wpi="http://schemas.microsoft.com/office/word/2010/wordprocessingInk" xmlns:wne="http://schemas.microsoft.com/office/word/2006/wordml" xmlns:wps="http://schemas.microsoft.com/office/word/2010/wordprocessingShape" mc:Ignorable="w14 wp14">
+<w:numbering xmlns:wpc="http://schemas.microsoft.com/office/word/2010/wordprocessingCanvas" xmlns:mo="http://schemas.microsoft.com/office/mac/office/2008/main" xmlns:mc="http://schemas.openxmlformats.org/markup-compatibility/2006" xmlns:mv="urn:schemas-microsoft-com:mac:vml" xmlns:o="urn:schemas-microsoft-com:office:office" xmlns:r="http://schemas.openxmlformats.org/officeDocument/2006/relationships" xmlns:m="http://schemas.openxmlformats.org/officeDocument/2006/math" xmlns:v="urn:schemas-microsoft-com:vml" xmlns:wp14="http://schemas.microsoft.com/office/word/2010/wordprocessingDrawing" xmlns:wp="http://schemas.openxmlformats.org/drawingml/2006/wordprocessingDrawing" xmlns:w10="urn:schemas-microsoft-com:office:word" xmlns:w="http://schemas.openxmlformats.org/wordprocessingml/2006/main" xmlns:w14="http://schemas.microsoft.com/office/word/2010/wordml" xmlns:wpg="http://schemas.microsoft.com/office/word/2010/wordprocessingGroup" xmlns:wpi="http://schemas.microsoft.com/office/word/2010/wordprocessingInk" xmlns:wne="http://schemas.microsoft.com/office/word/2006/wordml" xmlns:wps="http://schemas.microsoft.com/office/word/2010/wordprocessingShape" mc:Ignorable="w14 wp14">
   <w:abstractNum w:abstractNumId="0">
     <w:nsid w:val="11971434"/>
     <w:multiLevelType w:val="hybridMultilevel"/>
@@ -3047,7 +3595,7 @@
     </w:rPrDefault>
     <w:pPrDefault/>
   </w:docDefaults>
-  <w:latentStyles w:defLockedState="0" w:defUIPriority="99" w:defSemiHidden="1" w:defUnhideWhenUsed="1" w:defQFormat="0" w:count="267">
+  <w:latentStyles w:defLockedState="0" w:defUIPriority="99" w:defSemiHidden="1" w:defUnhideWhenUsed="1" w:defQFormat="0" w:count="276">
     <w:lsdException w:name="Normal" w:semiHidden="0" w:uiPriority="0" w:unhideWhenUsed="0" w:qFormat="1"/>
     <w:lsdException w:name="heading 1" w:semiHidden="0" w:uiPriority="9" w:unhideWhenUsed="0" w:qFormat="1"/>
     <w:lsdException w:name="heading 2" w:uiPriority="9" w:qFormat="1"/>
@@ -3447,7 +3995,7 @@
 </file>
 
 <file path=word/stylesWithEffects.xml><?xml version="1.0" encoding="utf-8"?>
-<w:styles xmlns:wpc="http://schemas.microsoft.com/office/word/2010/wordprocessingCanvas" xmlns:mc="http://schemas.openxmlformats.org/markup-compatibility/2006" xmlns:o="urn:schemas-microsoft-com:office:office" xmlns:r="http://schemas.openxmlformats.org/officeDocument/2006/relationships" xmlns:m="http://schemas.openxmlformats.org/officeDocument/2006/math" xmlns:v="urn:schemas-microsoft-com:vml" xmlns:wp14="http://schemas.microsoft.com/office/word/2010/wordprocessingDrawing" xmlns:wp="http://schemas.openxmlformats.org/drawingml/2006/wordprocessingDrawing" xmlns:w10="urn:schemas-microsoft-com:office:word" xmlns:w="http://schemas.openxmlformats.org/wordprocessingml/2006/main" xmlns:w14="http://schemas.microsoft.com/office/word/2010/wordml" xmlns:wpg="http://schemas.microsoft.com/office/word/2010/wordprocessingGroup" xmlns:wpi="http://schemas.microsoft.com/office/word/2010/wordprocessingInk" xmlns:wne="http://schemas.microsoft.com/office/word/2006/wordml" xmlns:wps="http://schemas.microsoft.com/office/word/2010/wordprocessingShape" mc:Ignorable="w14 wp14">
+<w:styles xmlns:wpc="http://schemas.microsoft.com/office/word/2010/wordprocessingCanvas" xmlns:mo="http://schemas.microsoft.com/office/mac/office/2008/main" xmlns:mc="http://schemas.openxmlformats.org/markup-compatibility/2006" xmlns:mv="urn:schemas-microsoft-com:mac:vml" xmlns:o="urn:schemas-microsoft-com:office:office" xmlns:r="http://schemas.openxmlformats.org/officeDocument/2006/relationships" xmlns:m="http://schemas.openxmlformats.org/officeDocument/2006/math" xmlns:v="urn:schemas-microsoft-com:vml" xmlns:wp14="http://schemas.microsoft.com/office/word/2010/wordprocessingDrawing" xmlns:wp="http://schemas.openxmlformats.org/drawingml/2006/wordprocessingDrawing" xmlns:w10="urn:schemas-microsoft-com:office:word" xmlns:w="http://schemas.openxmlformats.org/wordprocessingml/2006/main" xmlns:w14="http://schemas.microsoft.com/office/word/2010/wordml" xmlns:wpg="http://schemas.microsoft.com/office/word/2010/wordprocessingGroup" xmlns:wpi="http://schemas.microsoft.com/office/word/2010/wordprocessingInk" xmlns:wne="http://schemas.microsoft.com/office/word/2006/wordml" xmlns:wps="http://schemas.microsoft.com/office/word/2010/wordprocessingShape" mc:Ignorable="w14 wp14">
   <w:docDefaults>
     <w:rPrDefault>
       <w:rPr>
@@ -3459,7 +4007,7 @@
     </w:rPrDefault>
     <w:pPrDefault/>
   </w:docDefaults>
-  <w:latentStyles w:defLockedState="0" w:defUIPriority="99" w:defSemiHidden="1" w:defUnhideWhenUsed="1" w:defQFormat="0" w:count="267">
+  <w:latentStyles w:defLockedState="0" w:defUIPriority="99" w:defSemiHidden="1" w:defUnhideWhenUsed="1" w:defQFormat="0" w:count="276">
     <w:lsdException w:name="Normal" w:semiHidden="0" w:uiPriority="0" w:unhideWhenUsed="0" w:qFormat="1"/>
     <w:lsdException w:name="heading 1" w:semiHidden="0" w:uiPriority="9" w:unhideWhenUsed="0" w:qFormat="1"/>
     <w:lsdException w:name="heading 2" w:uiPriority="9" w:qFormat="1"/>
@@ -3915,13 +4463,13 @@
                 <c:formatCode>General</c:formatCode>
                 <c:ptCount val="3"/>
                 <c:pt idx="0">
-                  <c:v>1990</c:v>
+                  <c:v>1990.0</c:v>
                 </c:pt>
                 <c:pt idx="1">
-                  <c:v>1991</c:v>
+                  <c:v>1991.0</c:v>
                 </c:pt>
                 <c:pt idx="2">
-                  <c:v>1992</c:v>
+                  <c:v>1992.0</c:v>
                 </c:pt>
               </c:numCache>
             </c:numRef>
@@ -3933,13 +4481,13 @@
                 <c:formatCode>General</c:formatCode>
                 <c:ptCount val="3"/>
                 <c:pt idx="0">
-                  <c:v>1</c:v>
+                  <c:v>1.0</c:v>
                 </c:pt>
                 <c:pt idx="1">
-                  <c:v>2</c:v>
+                  <c:v>2.0</c:v>
                 </c:pt>
                 <c:pt idx="2">
-                  <c:v>3</c:v>
+                  <c:v>3.0</c:v>
                 </c:pt>
               </c:numCache>
             </c:numRef>
@@ -3975,13 +4523,13 @@
                 <c:formatCode>General</c:formatCode>
                 <c:ptCount val="3"/>
                 <c:pt idx="0">
-                  <c:v>1990</c:v>
+                  <c:v>1990.0</c:v>
                 </c:pt>
                 <c:pt idx="1">
-                  <c:v>1991</c:v>
+                  <c:v>1991.0</c:v>
                 </c:pt>
                 <c:pt idx="2">
-                  <c:v>1992</c:v>
+                  <c:v>1992.0</c:v>
                 </c:pt>
               </c:numCache>
             </c:numRef>
@@ -3993,13 +4541,13 @@
                 <c:formatCode>General</c:formatCode>
                 <c:ptCount val="3"/>
                 <c:pt idx="0">
-                  <c:v>3</c:v>
+                  <c:v>3.0</c:v>
                 </c:pt>
                 <c:pt idx="1">
-                  <c:v>2</c:v>
+                  <c:v>2.0</c:v>
                 </c:pt>
                 <c:pt idx="2">
-                  <c:v>2</c:v>
+                  <c:v>2.0</c:v>
                 </c:pt>
               </c:numCache>
             </c:numRef>
@@ -4035,13 +4583,13 @@
                 <c:formatCode>General</c:formatCode>
                 <c:ptCount val="3"/>
                 <c:pt idx="0">
-                  <c:v>1990</c:v>
+                  <c:v>1990.0</c:v>
                 </c:pt>
                 <c:pt idx="1">
-                  <c:v>1991</c:v>
+                  <c:v>1991.0</c:v>
                 </c:pt>
                 <c:pt idx="2">
-                  <c:v>1992</c:v>
+                  <c:v>1992.0</c:v>
                 </c:pt>
               </c:numCache>
             </c:numRef>
@@ -4053,13 +4601,13 @@
                 <c:formatCode>General</c:formatCode>
                 <c:ptCount val="3"/>
                 <c:pt idx="0">
-                  <c:v>2</c:v>
+                  <c:v>2.0</c:v>
                 </c:pt>
                 <c:pt idx="1">
-                  <c:v>3</c:v>
+                  <c:v>3.0</c:v>
                 </c:pt>
                 <c:pt idx="2">
-                  <c:v>3</c:v>
+                  <c:v>3.0</c:v>
                 </c:pt>
               </c:numCache>
             </c:numRef>
@@ -4095,13 +4643,13 @@
                 <c:formatCode>General</c:formatCode>
                 <c:ptCount val="3"/>
                 <c:pt idx="0">
-                  <c:v>1990</c:v>
+                  <c:v>1990.0</c:v>
                 </c:pt>
                 <c:pt idx="1">
-                  <c:v>1991</c:v>
+                  <c:v>1991.0</c:v>
                 </c:pt>
                 <c:pt idx="2">
-                  <c:v>1992</c:v>
+                  <c:v>1992.0</c:v>
                 </c:pt>
               </c:numCache>
             </c:numRef>
@@ -4113,13 +4661,13 @@
                 <c:formatCode>General</c:formatCode>
                 <c:ptCount val="3"/>
                 <c:pt idx="0">
-                  <c:v>2</c:v>
+                  <c:v>2.0</c:v>
                 </c:pt>
                 <c:pt idx="1">
-                  <c:v>3</c:v>
+                  <c:v>3.0</c:v>
                 </c:pt>
                 <c:pt idx="2">
-                  <c:v>3</c:v>
+                  <c:v>3.0</c:v>
                 </c:pt>
               </c:numCache>
             </c:numRef>
@@ -4155,13 +4703,13 @@
                 <c:formatCode>General</c:formatCode>
                 <c:ptCount val="3"/>
                 <c:pt idx="0">
-                  <c:v>1990</c:v>
+                  <c:v>1990.0</c:v>
                 </c:pt>
                 <c:pt idx="1">
-                  <c:v>1991</c:v>
+                  <c:v>1991.0</c:v>
                 </c:pt>
                 <c:pt idx="2">
-                  <c:v>1992</c:v>
+                  <c:v>1992.0</c:v>
                 </c:pt>
               </c:numCache>
             </c:numRef>
@@ -4173,13 +4721,13 @@
                 <c:formatCode>General</c:formatCode>
                 <c:ptCount val="3"/>
                 <c:pt idx="0">
-                  <c:v>3</c:v>
+                  <c:v>3.0</c:v>
                 </c:pt>
                 <c:pt idx="1">
-                  <c:v>2</c:v>
+                  <c:v>2.0</c:v>
                 </c:pt>
                 <c:pt idx="2">
-                  <c:v>3</c:v>
+                  <c:v>3.0</c:v>
                 </c:pt>
               </c:numCache>
             </c:numRef>
@@ -4214,13 +4762,13 @@
                 <c:formatCode>General</c:formatCode>
                 <c:ptCount val="3"/>
                 <c:pt idx="0">
-                  <c:v>1990</c:v>
+                  <c:v>1990.0</c:v>
                 </c:pt>
                 <c:pt idx="1">
-                  <c:v>1991</c:v>
+                  <c:v>1991.0</c:v>
                 </c:pt>
                 <c:pt idx="2">
-                  <c:v>1992</c:v>
+                  <c:v>1992.0</c:v>
                 </c:pt>
               </c:numCache>
             </c:numRef>
@@ -4232,13 +4780,13 @@
                 <c:formatCode>General</c:formatCode>
                 <c:ptCount val="3"/>
                 <c:pt idx="0">
-                  <c:v>1</c:v>
+                  <c:v>1.0</c:v>
                 </c:pt>
                 <c:pt idx="1">
-                  <c:v>2</c:v>
+                  <c:v>2.0</c:v>
                 </c:pt>
                 <c:pt idx="2">
-                  <c:v>1</c:v>
+                  <c:v>1.0</c:v>
                 </c:pt>
               </c:numCache>
             </c:numRef>
@@ -4253,11 +4801,11 @@
           <c:showBubbleSize val="0"/>
         </c:dLbls>
         <c:gapWidth val="150"/>
-        <c:axId val="162389376"/>
-        <c:axId val="174781184"/>
+        <c:axId val="2130805768"/>
+        <c:axId val="2132523080"/>
       </c:barChart>
       <c:catAx>
-        <c:axId val="162389376"/>
+        <c:axId val="2130805768"/>
         <c:scaling>
           <c:orientation val="minMax"/>
         </c:scaling>
@@ -4267,7 +4815,7 @@
         <c:majorTickMark val="out"/>
         <c:minorTickMark val="none"/>
         <c:tickLblPos val="nextTo"/>
-        <c:crossAx val="174781184"/>
+        <c:crossAx val="2132523080"/>
         <c:crosses val="autoZero"/>
         <c:auto val="1"/>
         <c:lblAlgn val="ctr"/>
@@ -4275,7 +4823,7 @@
         <c:noMultiLvlLbl val="0"/>
       </c:catAx>
       <c:valAx>
-        <c:axId val="174781184"/>
+        <c:axId val="2132523080"/>
         <c:scaling>
           <c:orientation val="minMax"/>
         </c:scaling>
@@ -4286,13 +4834,14 @@
         <c:majorTickMark val="out"/>
         <c:minorTickMark val="none"/>
         <c:tickLblPos val="nextTo"/>
-        <c:crossAx val="162389376"/>
+        <c:crossAx val="2130805768"/>
         <c:crosses val="autoZero"/>
         <c:crossBetween val="between"/>
       </c:valAx>
     </c:plotArea>
     <c:legend>
       <c:legendPos val="r"/>
+      <c:layout/>
       <c:overlay val="0"/>
     </c:legend>
     <c:plotVisOnly val="1"/>
@@ -4630,7 +5179,7 @@
 </file>
 
 <file path=customXml/itemProps1.xml><?xml version="1.0" encoding="utf-8"?>
-<ds:datastoreItem xmlns:ds="http://schemas.openxmlformats.org/officeDocument/2006/customXml" ds:itemID="{67BD70DB-5C06-41AB-B33C-9064A20B9DC5}">
+<ds:datastoreItem xmlns:ds="http://schemas.openxmlformats.org/officeDocument/2006/customXml" ds:itemID="{0D2EF759-AF48-844B-80BD-EEC41424D5CC}">
   <ds:schemaRefs>
     <ds:schemaRef ds:uri="http://schemas.openxmlformats.org/officeDocument/2006/bibliography"/>
   </ds:schemaRefs>

</xml_diff>